<commit_message>
Korrektur kleiner Fehler, Formatierung
</commit_message>
<xml_diff>
--- a/Reflexionsbericht zur Prüfungsleistung.docx
+++ b/Reflexionsbericht zur Prüfungsleistung.docx
@@ -1365,7 +1365,7 @@
                 <w:noProof/>
                 <w:webHidden/>
               </w:rPr>
-              <w:t>3</w:t>
+              <w:t>4</w:t>
             </w:r>
             <w:r>
               <w:rPr>
@@ -1454,7 +1454,7 @@
                 <w:noProof/>
                 <w:webHidden/>
               </w:rPr>
-              <w:t>5</w:t>
+              <w:t>6</w:t>
             </w:r>
             <w:r>
               <w:rPr>
@@ -1543,7 +1543,7 @@
                 <w:noProof/>
                 <w:webHidden/>
               </w:rPr>
-              <w:t>7</w:t>
+              <w:t>8</w:t>
             </w:r>
             <w:r>
               <w:rPr>
@@ -1632,7 +1632,7 @@
                 <w:noProof/>
                 <w:webHidden/>
               </w:rPr>
-              <w:t>10</w:t>
+              <w:t>11</w:t>
             </w:r>
             <w:r>
               <w:rPr>
@@ -1703,7 +1703,7 @@
                 <w:noProof/>
                 <w:webHidden/>
               </w:rPr>
-              <w:t>13</w:t>
+              <w:t>14</w:t>
             </w:r>
             <w:r>
               <w:rPr>
@@ -1750,7 +1750,21 @@
                 <w:rStyle w:val="Hyperlink"/>
                 <w:noProof/>
               </w:rPr>
-              <w:t>Systemanalyse und -entwurf</w:t>
+              <w:t>Systemanalyse und -entwu</w:t>
+            </w:r>
+            <w:r>
+              <w:rPr>
+                <w:rStyle w:val="Hyperlink"/>
+                <w:noProof/>
+              </w:rPr>
+              <w:t>r</w:t>
+            </w:r>
+            <w:r>
+              <w:rPr>
+                <w:rStyle w:val="Hyperlink"/>
+                <w:noProof/>
+              </w:rPr>
+              <w:t>f</w:t>
             </w:r>
             <w:r>
               <w:rPr>
@@ -1791,7 +1805,7 @@
                 <w:noProof/>
                 <w:webHidden/>
               </w:rPr>
-              <w:t>13</w:t>
+              <w:t>14</w:t>
             </w:r>
             <w:r>
               <w:rPr>
@@ -1879,7 +1893,7 @@
                 <w:noProof/>
                 <w:webHidden/>
               </w:rPr>
-              <w:t>14</w:t>
+              <w:t>15</w:t>
             </w:r>
             <w:r>
               <w:rPr>
@@ -1967,7 +1981,7 @@
                 <w:noProof/>
                 <w:webHidden/>
               </w:rPr>
-              <w:t>15</w:t>
+              <w:t>17</w:t>
             </w:r>
             <w:r>
               <w:rPr>
@@ -2055,7 +2069,7 @@
                 <w:noProof/>
                 <w:webHidden/>
               </w:rPr>
-              <w:t>20</w:t>
+              <w:t>22</w:t>
             </w:r>
             <w:r>
               <w:rPr>
@@ -2143,7 +2157,7 @@
                 <w:noProof/>
                 <w:webHidden/>
               </w:rPr>
-              <w:t>23</w:t>
+              <w:t>25</w:t>
             </w:r>
             <w:r>
               <w:rPr>
@@ -2231,7 +2245,7 @@
                 <w:noProof/>
                 <w:webHidden/>
               </w:rPr>
-              <w:t>24</w:t>
+              <w:t>25</w:t>
             </w:r>
             <w:r>
               <w:rPr>
@@ -2319,7 +2333,7 @@
                 <w:noProof/>
                 <w:webHidden/>
               </w:rPr>
-              <w:t>25</w:t>
+              <w:t>27</w:t>
             </w:r>
             <w:r>
               <w:rPr>
@@ -2407,7 +2421,7 @@
                 <w:noProof/>
                 <w:webHidden/>
               </w:rPr>
-              <w:t>26</w:t>
+              <w:t>28</w:t>
             </w:r>
             <w:r>
               <w:rPr>
@@ -2812,7 +2826,7 @@
             <w:noProof/>
             <w:webHidden/>
           </w:rPr>
-          <w:t>5</w:t>
+          <w:t>6</w:t>
         </w:r>
         <w:r>
           <w:rPr>
@@ -2884,7 +2898,7 @@
             <w:noProof/>
             <w:webHidden/>
           </w:rPr>
-          <w:t>8</w:t>
+          <w:t>9</w:t>
         </w:r>
         <w:r>
           <w:rPr>
@@ -2956,7 +2970,7 @@
             <w:noProof/>
             <w:webHidden/>
           </w:rPr>
-          <w:t>9</w:t>
+          <w:t>10</w:t>
         </w:r>
         <w:r>
           <w:rPr>
@@ -3028,7 +3042,7 @@
             <w:noProof/>
             <w:webHidden/>
           </w:rPr>
-          <w:t>10</w:t>
+          <w:t>11</w:t>
         </w:r>
         <w:r>
           <w:rPr>
@@ -3100,7 +3114,7 @@
             <w:noProof/>
             <w:webHidden/>
           </w:rPr>
-          <w:t>13</w:t>
+          <w:t>14</w:t>
         </w:r>
         <w:r>
           <w:rPr>
@@ -3172,7 +3186,7 @@
             <w:noProof/>
             <w:webHidden/>
           </w:rPr>
-          <w:t>16</w:t>
+          <w:t>17</w:t>
         </w:r>
         <w:r>
           <w:rPr>
@@ -3244,7 +3258,7 @@
             <w:noProof/>
             <w:webHidden/>
           </w:rPr>
-          <w:t>18</w:t>
+          <w:t>19</w:t>
         </w:r>
         <w:r>
           <w:rPr>
@@ -3316,7 +3330,7 @@
             <w:noProof/>
             <w:webHidden/>
           </w:rPr>
-          <w:t>18</w:t>
+          <w:t>20</w:t>
         </w:r>
         <w:r>
           <w:rPr>
@@ -3388,7 +3402,7 @@
             <w:noProof/>
             <w:webHidden/>
           </w:rPr>
-          <w:t>19</w:t>
+          <w:t>20</w:t>
         </w:r>
         <w:r>
           <w:rPr>
@@ -3460,7 +3474,7 @@
             <w:noProof/>
             <w:webHidden/>
           </w:rPr>
-          <w:t>20</w:t>
+          <w:t>21</w:t>
         </w:r>
         <w:r>
           <w:rPr>
@@ -3532,7 +3546,7 @@
             <w:noProof/>
             <w:webHidden/>
           </w:rPr>
-          <w:t>22</w:t>
+          <w:t>23</w:t>
         </w:r>
         <w:r>
           <w:rPr>
@@ -3604,7 +3618,7 @@
             <w:noProof/>
             <w:webHidden/>
           </w:rPr>
-          <w:t>23</w:t>
+          <w:t>24</w:t>
         </w:r>
         <w:r>
           <w:rPr>
@@ -4252,7 +4266,7 @@
           <w:rFonts w:cs="Arial"/>
           <w:szCs w:val="24"/>
         </w:rPr>
-        <w:t xml:space="preserve">Nichtsdestotrotz ist betont worden, dass ein regelmäßiger Austausch und das Einbringen von anderen Sichtweisen durch regelmäßige Meetings sichergestellt werden muss. </w:t>
+        <w:t xml:space="preserve">Nichtsdestotrotz ist betont worden, dass ein regelmäßiger Austausch und das Einbringen von anderen Sichtweisen durch Meetings sichergestellt werden muss. </w:t>
       </w:r>
       <w:r>
         <w:rPr>
@@ -4545,7 +4559,21 @@
           <w:rFonts w:cs="Arial"/>
           <w:szCs w:val="24"/>
         </w:rPr>
-        <w:t>Repositorys</w:t>
+        <w:t>Repositor</w:t>
+      </w:r>
+      <w:r>
+        <w:rPr>
+          <w:rFonts w:cs="Arial"/>
+          <w:szCs w:val="24"/>
+        </w:rPr>
+        <w:t>y</w:t>
+      </w:r>
+      <w:r>
+        <w:rPr>
+          <w:rFonts w:cs="Arial"/>
+          <w:szCs w:val="24"/>
+        </w:rPr>
+        <w:t>s</w:t>
       </w:r>
       <w:proofErr w:type="spellEnd"/>
       <w:r>
@@ -4691,7 +4719,7 @@
           <w:rFonts w:cs="Arial"/>
           <w:szCs w:val="24"/>
         </w:rPr>
-        <w:t>Produktvorstellung ein funktionsfähiges Produkt vorstellen zu können und in der Lage zu sein, dies mit ansprechenden Werbematerialien zu bewerben. Aus diesem Grund</w:t>
+        <w:t xml:space="preserve">Produktvorstellung ein funktionsfähiges Produkt vorstellen zu können und in der Lage zu sein, dies mit ansprechenden Werbematerialien zu bewerben. </w:t>
       </w:r>
     </w:p>
     <w:p>
@@ -4709,6 +4737,58 @@
     </w:p>
     <w:p>
       <w:pPr>
+        <w:spacing w:line="360" w:lineRule="auto"/>
+        <w:rPr>
+          <w:rFonts w:cs="Arial"/>
+          <w:b/>
+          <w:bCs/>
+          <w:sz w:val="28"/>
+          <w:szCs w:val="28"/>
+          <w:lang w:val="en-US"/>
+        </w:rPr>
+      </w:pPr>
+    </w:p>
+    <w:p>
+      <w:pPr>
+        <w:spacing w:line="360" w:lineRule="auto"/>
+        <w:rPr>
+          <w:rFonts w:cs="Arial"/>
+          <w:b/>
+          <w:bCs/>
+          <w:sz w:val="28"/>
+          <w:szCs w:val="28"/>
+          <w:lang w:val="en-US"/>
+        </w:rPr>
+      </w:pPr>
+    </w:p>
+    <w:p>
+      <w:pPr>
+        <w:spacing w:line="360" w:lineRule="auto"/>
+        <w:rPr>
+          <w:rFonts w:cs="Arial"/>
+          <w:b/>
+          <w:bCs/>
+          <w:sz w:val="28"/>
+          <w:szCs w:val="28"/>
+          <w:lang w:val="en-US"/>
+        </w:rPr>
+      </w:pPr>
+    </w:p>
+    <w:p>
+      <w:pPr>
+        <w:spacing w:line="360" w:lineRule="auto"/>
+        <w:rPr>
+          <w:rFonts w:cs="Arial"/>
+          <w:b/>
+          <w:bCs/>
+          <w:sz w:val="28"/>
+          <w:szCs w:val="28"/>
+          <w:lang w:val="en-US"/>
+        </w:rPr>
+      </w:pPr>
+    </w:p>
+    <w:p>
+      <w:pPr>
         <w:pStyle w:val="berschrift2"/>
         <w:numPr>
           <w:ilvl w:val="1"/>
@@ -4717,6 +4797,7 @@
       </w:pPr>
       <w:bookmarkStart w:id="6" w:name="_Toc63085257"/>
       <w:r>
+        <w:lastRenderedPageBreak/>
         <w:t xml:space="preserve">Die </w:t>
       </w:r>
       <w:r>
@@ -4754,7 +4835,6 @@
           <w:rFonts w:cs="Arial"/>
           <w:szCs w:val="24"/>
         </w:rPr>
-        <w:lastRenderedPageBreak/>
         <w:t>Die SWOT-Analyse beginnt mit der Umwelt- und Unternehmensanalyse.</w:t>
       </w:r>
       <w:r>
@@ -4882,7 +4962,7 @@
           <w:rFonts w:cs="Arial"/>
           <w:szCs w:val="24"/>
         </w:rPr>
-        <w:t xml:space="preserve">Abgesehen davon ist festzustellen, dass bereits umfangreichere Kenntnisse im Bereich Machine Learning, Data Science und der App-Programmierung vorhanden sind. Diese wurden teilweise in privaten Projekten, aber vor allem in den bereits stattgefundenen Vorlesungen des Studiums, sowie in den vergangenen Praxisphasen gefördert und ausgebaut. Die vorhandenen Fähigkeiten wurden dementsprechend auch als Stärken in der SWOT-Analyse festgehalten. Außerdem ist die hohe Motivation und Leistungsbereitschaft als eine Stärke angesehen worden. Dies hat sich bereits instantan nach dem obligatorischen Startschuss bewiesen. Absprachen, Deadlines, Termine </w:t>
+        <w:t xml:space="preserve">Abgesehen davon ist festzustellen, dass bereits umfangreichere Kenntnisse im Bereich Machine Learning, Data Science und der App-Programmierung vorhanden sind. Diese wurden teilweise in privaten Projekten, aber vor allem in den bereits </w:t>
       </w:r>
       <w:r>
         <w:rPr>
@@ -4890,7 +4970,7 @@
           <w:szCs w:val="24"/>
         </w:rPr>
         <w:lastRenderedPageBreak/>
-        <w:t xml:space="preserve">und zugewiesene Aufgaben sind von den Teammitgliedern mit hohem Ehrgeiz und Engagement eingehalten und bearbeitet worden. </w:t>
+        <w:t xml:space="preserve">stattgefundenen Vorlesungen des Studiums, sowie in den vergangenen Praxisphasen gefördert und ausgebaut. Die vorhandenen Fähigkeiten wurden dementsprechend auch als Stärken in der SWOT-Analyse festgehalten. Außerdem ist die hohe Motivation und Leistungsbereitschaft als eine Stärke angesehen worden. Dies hat sich bereits instantan nach dem obligatorischen Startschuss bewiesen. Absprachen, Deadlines, Termine und zugewiesene Aufgaben sind von den Teammitgliedern mit hohem Ehrgeiz und Engagement eingehalten und bearbeitet worden. </w:t>
       </w:r>
     </w:p>
     <w:p>
@@ -4908,6 +4988,141 @@
         </w:rPr>
         <w:t xml:space="preserve">Die SWOT-Analyse hat dem Unternehmen geholfen, sich noch vor Beginn der Bearbeitungszeit zu orientieren und sich über mögliche Risiken und Schwächen, aber vor allem der Chancen und Stärken bewusst zu werden. </w:t>
       </w:r>
+    </w:p>
+    <w:p>
+      <w:pPr>
+        <w:spacing w:line="360" w:lineRule="auto"/>
+        <w:rPr>
+          <w:rFonts w:cs="Arial"/>
+          <w:szCs w:val="24"/>
+        </w:rPr>
+      </w:pPr>
+    </w:p>
+    <w:p>
+      <w:pPr>
+        <w:spacing w:line="360" w:lineRule="auto"/>
+        <w:rPr>
+          <w:rFonts w:cs="Arial"/>
+          <w:szCs w:val="24"/>
+        </w:rPr>
+      </w:pPr>
+    </w:p>
+    <w:p>
+      <w:pPr>
+        <w:spacing w:line="360" w:lineRule="auto"/>
+        <w:rPr>
+          <w:rFonts w:cs="Arial"/>
+          <w:szCs w:val="24"/>
+        </w:rPr>
+      </w:pPr>
+    </w:p>
+    <w:p>
+      <w:pPr>
+        <w:spacing w:line="360" w:lineRule="auto"/>
+        <w:rPr>
+          <w:rFonts w:cs="Arial"/>
+          <w:szCs w:val="24"/>
+        </w:rPr>
+      </w:pPr>
+    </w:p>
+    <w:p>
+      <w:pPr>
+        <w:spacing w:line="360" w:lineRule="auto"/>
+        <w:rPr>
+          <w:rFonts w:cs="Arial"/>
+          <w:szCs w:val="24"/>
+        </w:rPr>
+      </w:pPr>
+    </w:p>
+    <w:p>
+      <w:pPr>
+        <w:spacing w:line="360" w:lineRule="auto"/>
+        <w:rPr>
+          <w:rFonts w:cs="Arial"/>
+          <w:szCs w:val="24"/>
+        </w:rPr>
+      </w:pPr>
+    </w:p>
+    <w:p>
+      <w:pPr>
+        <w:spacing w:line="360" w:lineRule="auto"/>
+        <w:rPr>
+          <w:rFonts w:cs="Arial"/>
+          <w:szCs w:val="24"/>
+        </w:rPr>
+      </w:pPr>
+    </w:p>
+    <w:p>
+      <w:pPr>
+        <w:spacing w:line="360" w:lineRule="auto"/>
+        <w:rPr>
+          <w:rFonts w:cs="Arial"/>
+          <w:szCs w:val="24"/>
+        </w:rPr>
+      </w:pPr>
+    </w:p>
+    <w:p>
+      <w:pPr>
+        <w:spacing w:line="360" w:lineRule="auto"/>
+        <w:rPr>
+          <w:rFonts w:cs="Arial"/>
+          <w:szCs w:val="24"/>
+        </w:rPr>
+      </w:pPr>
+    </w:p>
+    <w:p>
+      <w:pPr>
+        <w:spacing w:line="360" w:lineRule="auto"/>
+        <w:rPr>
+          <w:rFonts w:cs="Arial"/>
+          <w:szCs w:val="24"/>
+        </w:rPr>
+      </w:pPr>
+    </w:p>
+    <w:p>
+      <w:pPr>
+        <w:spacing w:line="360" w:lineRule="auto"/>
+        <w:rPr>
+          <w:rFonts w:cs="Arial"/>
+          <w:szCs w:val="24"/>
+        </w:rPr>
+      </w:pPr>
+    </w:p>
+    <w:p>
+      <w:pPr>
+        <w:spacing w:line="360" w:lineRule="auto"/>
+        <w:rPr>
+          <w:rFonts w:cs="Arial"/>
+          <w:szCs w:val="24"/>
+        </w:rPr>
+      </w:pPr>
+    </w:p>
+    <w:p>
+      <w:pPr>
+        <w:spacing w:line="360" w:lineRule="auto"/>
+        <w:rPr>
+          <w:rFonts w:cs="Arial"/>
+          <w:szCs w:val="24"/>
+        </w:rPr>
+      </w:pPr>
+    </w:p>
+    <w:p>
+      <w:pPr>
+        <w:spacing w:line="360" w:lineRule="auto"/>
+        <w:rPr>
+          <w:rFonts w:cs="Arial"/>
+          <w:szCs w:val="24"/>
+        </w:rPr>
+      </w:pPr>
+    </w:p>
+    <w:p>
+      <w:pPr>
+        <w:spacing w:line="360" w:lineRule="auto"/>
+        <w:rPr>
+          <w:rFonts w:cs="Arial"/>
+          <w:szCs w:val="24"/>
+        </w:rPr>
+      </w:pPr>
     </w:p>
     <w:p>
       <w:pPr>
@@ -4928,6 +5143,7 @@
       </w:pPr>
       <w:bookmarkStart w:id="7" w:name="_Toc63085258"/>
       <w:r>
+        <w:lastRenderedPageBreak/>
         <w:t xml:space="preserve">Die </w:t>
       </w:r>
       <w:r>
@@ -5196,23 +5412,23 @@
           <w:rFonts w:cs="Arial"/>
           <w:szCs w:val="24"/>
         </w:rPr>
+        <w:t xml:space="preserve">Mit der neuen App sollen vor allem junge Erwachsene zwischen 18 und 25 Jahren angesprochen werden. Ein klassischer Neukunde hat am Anfang noch eher wenig bis keine Erfahrungen mit Finanzgeschäften und ist sich nicht über die vielen verschiedenen Arten der Geldanlagen bewusst. Möglicherweise fühlt sich der Kunde sogar überfordert mit der Vielfalt der Optionen, die ihm zur Verfügung stehen. </w:t>
+      </w:r>
+    </w:p>
+    <w:p>
+      <w:pPr>
+        <w:spacing w:line="360" w:lineRule="auto"/>
+        <w:rPr>
+          <w:rFonts w:cs="Arial"/>
+          <w:szCs w:val="24"/>
+        </w:rPr>
+      </w:pPr>
+      <w:r>
+        <w:rPr>
+          <w:rFonts w:cs="Arial"/>
+          <w:szCs w:val="24"/>
+        </w:rPr>
         <w:lastRenderedPageBreak/>
-        <w:t xml:space="preserve">Mit der neuen App sollen vor allem junge Erwachsene zwischen 18 und 25 Jahren angesprochen werden. Ein klassischer Neukunde hat am Anfang noch eher wenig bis keine Erfahrungen mit Finanzgeschäften und ist sich nicht über die vielen verschiedenen Arten der Geldanlagen bewusst. Möglicherweise fühlt sich der Kunde sogar überfordert mit der Vielfalt der Optionen, die ihm zur Verfügung stehen. </w:t>
-      </w:r>
-    </w:p>
-    <w:p>
-      <w:pPr>
-        <w:spacing w:line="360" w:lineRule="auto"/>
-        <w:rPr>
-          <w:rFonts w:cs="Arial"/>
-          <w:szCs w:val="24"/>
-        </w:rPr>
-      </w:pPr>
-      <w:r>
-        <w:rPr>
-          <w:rFonts w:cs="Arial"/>
-          <w:szCs w:val="24"/>
-        </w:rPr>
         <w:t xml:space="preserve">Nichtsdestotrotz </w:t>
       </w:r>
       <w:r>
@@ -5390,6 +5606,42 @@
         </w:rPr>
         <w:t xml:space="preserve"> Diese Eigenschaft ist für den Erfolg der App von zentraler Bedeutung. Selbst zur heutigen Zeit scheint es noch unüblich zu sein, mithilfe des eigenen Gesichtsausdrucks ein auf die individuellen Bedürfnisse zugeschnittenes Produkt vorgeschlagen zu bekommen. Hierfür bedarf es die Bereitschaft und Lust etwas Neues auszuprobieren und sich auf die Technologie einzulassen.</w:t>
       </w:r>
+    </w:p>
+    <w:p>
+      <w:pPr>
+        <w:spacing w:line="360" w:lineRule="auto"/>
+        <w:rPr>
+          <w:rFonts w:cs="Arial"/>
+          <w:szCs w:val="24"/>
+        </w:rPr>
+      </w:pPr>
+    </w:p>
+    <w:p>
+      <w:pPr>
+        <w:spacing w:line="360" w:lineRule="auto"/>
+        <w:rPr>
+          <w:rFonts w:cs="Arial"/>
+          <w:szCs w:val="24"/>
+        </w:rPr>
+      </w:pPr>
+    </w:p>
+    <w:p>
+      <w:pPr>
+        <w:spacing w:line="360" w:lineRule="auto"/>
+        <w:rPr>
+          <w:rFonts w:cs="Arial"/>
+          <w:szCs w:val="24"/>
+        </w:rPr>
+      </w:pPr>
+    </w:p>
+    <w:p>
+      <w:pPr>
+        <w:spacing w:line="360" w:lineRule="auto"/>
+        <w:rPr>
+          <w:rFonts w:cs="Arial"/>
+          <w:szCs w:val="24"/>
+        </w:rPr>
+      </w:pPr>
     </w:p>
     <w:p>
       <w:pPr>
@@ -6157,14 +6409,21 @@
           <w:rFonts w:cs="Arial"/>
           <w:szCs w:val="24"/>
         </w:rPr>
-        <w:t>) finden interessierte Nutzer Informationen zu unserem Produkt, sowie das erstellte Plakat, welches wir auch in Innenstädten aufhängen</w:t>
-      </w:r>
-      <w:r>
-        <w:rPr>
-          <w:rFonts w:cs="Arial"/>
-          <w:szCs w:val="24"/>
-        </w:rPr>
-        <w:t xml:space="preserve"> könnten</w:t>
+        <w:t>) finden interessierte Nutzer Informationen zu unserem Produkt, sowie das erstellte Plakat, welches auch in Innenstädten aufhäng</w:t>
+      </w:r>
+      <w:r>
+        <w:rPr>
+          <w:rFonts w:cs="Arial"/>
+          <w:szCs w:val="24"/>
+        </w:rPr>
+        <w:t>t werden</w:t>
+      </w:r>
+      <w:r>
+        <w:rPr>
+          <w:rFonts w:cs="Arial"/>
+          <w:szCs w:val="24"/>
+        </w:rPr>
+        <w:t xml:space="preserve"> könnte</w:t>
       </w:r>
       <w:r>
         <w:rPr>
@@ -6240,7 +6499,7 @@
           <w:szCs w:val="36"/>
         </w:rPr>
       </w:pPr>
-      <w:bookmarkStart w:id="12" w:name="_Toc63087418"/>
+      <w:bookmarkStart w:id="11" w:name="_Toc63087418"/>
       <w:r>
         <w:rPr>
           <w:color w:val="auto"/>
@@ -6298,7 +6557,7 @@
         </w:rPr>
         <w:t>: Instagram-Account der Rising Finance</w:t>
       </w:r>
-      <w:bookmarkEnd w:id="12"/>
+      <w:bookmarkEnd w:id="11"/>
     </w:p>
     <w:p>
       <w:pPr>
@@ -6406,36 +6665,36 @@
           <w:numId w:val="2"/>
         </w:numPr>
       </w:pPr>
-      <w:bookmarkStart w:id="13" w:name="_Toc63085260"/>
+      <w:bookmarkStart w:id="12" w:name="_Toc63085260"/>
       <w:r>
         <w:lastRenderedPageBreak/>
         <w:t>Portfolio und Klassifizierung der Bankprodukte</w:t>
       </w:r>
-      <w:bookmarkEnd w:id="13"/>
-    </w:p>
-    <w:p>
-      <w:pPr>
-        <w:spacing w:line="360" w:lineRule="auto"/>
-        <w:rPr>
-          <w:rFonts w:cs="Arial"/>
-          <w:szCs w:val="24"/>
-        </w:rPr>
-      </w:pPr>
-    </w:p>
-    <w:p>
-      <w:pPr>
-        <w:spacing w:line="360" w:lineRule="auto"/>
-        <w:rPr>
-          <w:rFonts w:cs="Arial"/>
-          <w:szCs w:val="24"/>
-        </w:rPr>
-      </w:pPr>
-      <w:r>
-        <w:rPr>
-          <w:rFonts w:cs="Arial"/>
-          <w:szCs w:val="24"/>
-        </w:rPr>
-        <w:t xml:space="preserve">Ziel der Rising Finance App ist es, am Ende dem Kunden ein passendes Bankprodukt vorzuschlagen. Daher wird in diesem Kapitel zunächst das Produktportfolio der Jung Bank vorgestellt und anschließend die Klassifizierung nach Alter und Emotion erläutert sowie begründet.  Das Produktportfolio der Jung Bank AG deckt die Interessen aller Altersgruppen der möglichen Kunden ab und ist zudem nach verschiedenen emotionalen Zuständen der Kunden ausgelegt. </w:t>
+      <w:bookmarkEnd w:id="12"/>
+    </w:p>
+    <w:p>
+      <w:pPr>
+        <w:spacing w:line="360" w:lineRule="auto"/>
+        <w:rPr>
+          <w:rFonts w:cs="Arial"/>
+          <w:szCs w:val="24"/>
+        </w:rPr>
+      </w:pPr>
+    </w:p>
+    <w:p>
+      <w:pPr>
+        <w:spacing w:line="360" w:lineRule="auto"/>
+        <w:rPr>
+          <w:rFonts w:cs="Arial"/>
+          <w:szCs w:val="24"/>
+        </w:rPr>
+      </w:pPr>
+      <w:r>
+        <w:rPr>
+          <w:rFonts w:cs="Arial"/>
+          <w:szCs w:val="24"/>
+        </w:rPr>
+        <w:t xml:space="preserve">Ziel der Rising Finance App ist es, am Ende dem Kunden ein passendes Bankprodukt vorzuschlagen. Daher wird in diesem Kapitel zunächst das Produktportfolio der Jung Bank vorgestellt und anschließend die Klassifizierung nach Alter und Emotion erläutert sowie begründet. Das Produktportfolio der Jung Bank AG deckt die Interessen aller Altersgruppen der möglichen Kunden ab und ist zudem nach verschiedenen emotionalen Zuständen der Kunden ausgelegt. </w:t>
       </w:r>
     </w:p>
     <w:p>
@@ -6462,6 +6721,7 @@
       <w:r>
         <w:rPr>
           <w:rFonts w:cs="Arial"/>
+          <w:noProof/>
           <w:szCs w:val="24"/>
         </w:rPr>
         <w:drawing>
@@ -6524,7 +6784,7 @@
           <w:szCs w:val="36"/>
         </w:rPr>
       </w:pPr>
-      <w:bookmarkStart w:id="14" w:name="_Toc63087419"/>
+      <w:bookmarkStart w:id="13" w:name="_Toc63087419"/>
       <w:r>
         <w:rPr>
           <w:color w:val="auto"/>
@@ -6582,7 +6842,7 @@
         </w:rPr>
         <w:t>: Klassifizierung der Bankprodukte</w:t>
       </w:r>
-      <w:bookmarkEnd w:id="14"/>
+      <w:bookmarkEnd w:id="13"/>
     </w:p>
     <w:p>
       <w:pPr>
@@ -6598,7 +6858,21 @@
           <w:szCs w:val="24"/>
         </w:rPr>
         <w:lastRenderedPageBreak/>
-        <w:t>Das Alter der Kunden als erster Parameter für den Produktvorschlag wurde in drei Gruppen eingeteilt: 18-25 Jahre, 25-55 Jahre und 55+ Jahre. Hinsichtlich der Einteilung der Bankprodukte in die Altersgruppen wurden folgende Überlegungen angestellt: Jüngeren Kunden von 18-25 Jahren sollen vor allem Girokonten und moderne Aktiendepots angeboten werden. Girokonten können als Einstieg in die Produkte der Jung-Bank agieren und sind zudem die Grundlage eines selbstständigen Lebens für junge Erwachsene.  Aktiendepots, vorrangig durch Trading-Apps, werden bei jungen Menschen immer beliebter.</w:t>
+        <w:t>Das Alter der Kunden als erster Parameter für den Produktvorschlag wurde in drei Gruppen eingeteilt: 18-25 Jahre, 25-55 Jahre und 55+ Jahre. Hinsichtlich der Einteilung der Bankprodukte in die Altersgruppen wurden folgende Überlegungen angestellt: Jüngeren Kunden von 18-25 Jahren sollen vor allem Girokonten und moderne Aktiendepots angeboten werden. Girokonten können als Einstieg in die Produkte der Jung-Bank agieren und sind zudem die Grundlage eines selbstständigen Lebens für junge Erwachsene. Aktiendepots,</w:t>
+      </w:r>
+      <w:r>
+        <w:rPr>
+          <w:rFonts w:cs="Arial"/>
+          <w:szCs w:val="24"/>
+        </w:rPr>
+        <w:t xml:space="preserve"> </w:t>
+      </w:r>
+      <w:r>
+        <w:rPr>
+          <w:rFonts w:cs="Arial"/>
+          <w:szCs w:val="24"/>
+        </w:rPr>
+        <w:t>vorrangig durch Trading-Apps, werden bei jungen Menschen immer beliebter.</w:t>
       </w:r>
       <w:r>
         <w:rPr>
@@ -6937,7 +7211,7 @@
         <w:pStyle w:val="berschrift1"/>
         <w:ind w:left="567"/>
       </w:pPr>
-      <w:bookmarkStart w:id="15" w:name="_Toc63085261"/>
+      <w:bookmarkStart w:id="14" w:name="_Toc63085261"/>
       <w:r>
         <w:lastRenderedPageBreak/>
         <w:t>3.</w:t>
@@ -6951,7 +7225,7 @@
       <w:r>
         <w:t xml:space="preserve"> zur Gesichtserkennung</w:t>
       </w:r>
-      <w:bookmarkEnd w:id="15"/>
+      <w:bookmarkEnd w:id="14"/>
     </w:p>
     <w:p/>
     <w:p>
@@ -6962,7 +7236,7 @@
           <w:numId w:val="7"/>
         </w:numPr>
       </w:pPr>
-      <w:bookmarkStart w:id="16" w:name="_Toc63085262"/>
+      <w:bookmarkStart w:id="15" w:name="_Toc63085262"/>
       <w:r>
         <w:t xml:space="preserve">Systemanalyse und </w:t>
       </w:r>
@@ -6972,7 +7246,7 @@
       <w:r>
         <w:t>entwurf</w:t>
       </w:r>
-      <w:bookmarkEnd w:id="16"/>
+      <w:bookmarkEnd w:id="15"/>
       <w:r>
         <w:t xml:space="preserve"> </w:t>
       </w:r>
@@ -7012,6 +7286,9 @@
         <w:spacing w:line="360" w:lineRule="auto"/>
       </w:pPr>
       <w:r>
+        <w:rPr>
+          <w:noProof/>
+        </w:rPr>
         <w:drawing>
           <wp:inline distT="0" distB="0" distL="0" distR="0" wp14:anchorId="74A3BC14" wp14:editId="48734240">
             <wp:extent cx="5760720" cy="1215055"/>
@@ -7065,7 +7342,7 @@
           <w:szCs w:val="24"/>
         </w:rPr>
       </w:pPr>
-      <w:bookmarkStart w:id="17" w:name="_Toc63087420"/>
+      <w:bookmarkStart w:id="16" w:name="_Toc63087420"/>
       <w:r>
         <w:rPr>
           <w:color w:val="auto"/>
@@ -7139,7 +7416,7 @@
         </w:rPr>
         <w:t>gnis-Reaktions-Modell</w:t>
       </w:r>
-      <w:bookmarkEnd w:id="17"/>
+      <w:bookmarkEnd w:id="16"/>
     </w:p>
     <w:p>
       <w:pPr>
@@ -7170,8 +7447,8 @@
           <w:numId w:val="7"/>
         </w:numPr>
       </w:pPr>
+      <w:bookmarkStart w:id="17" w:name="_Toc63085263"/>
       <w:bookmarkStart w:id="18" w:name="_Hlk63079330"/>
-      <w:bookmarkStart w:id="19" w:name="_Toc63085263"/>
       <w:r>
         <w:lastRenderedPageBreak/>
         <w:t>Ein</w:t>
@@ -7188,7 +7465,7 @@
       <w:r>
         <w:t>ür Anwender</w:t>
       </w:r>
-      <w:bookmarkEnd w:id="19"/>
+      <w:bookmarkEnd w:id="17"/>
       <w:r>
         <w:t xml:space="preserve"> </w:t>
       </w:r>
@@ -7278,7 +7555,13 @@
         <w:t>lenk</w:t>
       </w:r>
       <w:r>
-        <w:t>t werden können.</w:t>
+        <w:t>t werden könn</w:t>
+      </w:r>
+      <w:r>
+        <w:t>te</w:t>
+      </w:r>
+      <w:r>
+        <w:t>.</w:t>
       </w:r>
     </w:p>
     <w:p>
@@ -7300,7 +7583,19 @@
         <w:spacing w:line="360" w:lineRule="auto"/>
       </w:pPr>
       <w:r>
-        <w:t xml:space="preserve">Die Softwarelösung wird als App im Google Play Store zum Download zur Verfügung gestellt und ist somit kompatible zu allen vom Betriebssystem Android betriebenen Smartphones. </w:t>
+        <w:t xml:space="preserve">Die Softwarelösung </w:t>
+      </w:r>
+      <w:r>
+        <w:t>könnte in Zukunft</w:t>
+      </w:r>
+      <w:r>
+        <w:t xml:space="preserve"> als App im Google Play Store zum Download zur Verfügung gestellt </w:t>
+      </w:r>
+      <w:r>
+        <w:t xml:space="preserve">werden </w:t>
+      </w:r>
+      <w:r>
+        <w:t xml:space="preserve">und ist somit kompatible zu allen vom Betriebssystem Android betriebenen Smartphones. </w:t>
       </w:r>
     </w:p>
     <w:p>
@@ -7352,15 +7647,27 @@
         <w:t>ch aufzunehmen</w:t>
       </w:r>
       <w:r>
-        <w:t>. Dabei ist zu beachten, dass die Kamera, möglichst horizontal vor das Gesicht gehalten wird um das komplette Profil des Nutzers aufnehmen zu können.</w:t>
-      </w:r>
-    </w:p>
-    <w:p>
-      <w:pPr>
-        <w:spacing w:line="360" w:lineRule="auto"/>
-      </w:pPr>
-      <w:r>
-        <w:t>Durch des Nutzerbefehl „</w:t>
+        <w:t xml:space="preserve">. Dabei ist zu beachten, dass die Kamera, möglichst horizontal vor das Gesicht gehalten </w:t>
+      </w:r>
+      <w:r>
+        <w:t>werden soll,</w:t>
+      </w:r>
+      <w:r>
+        <w:t xml:space="preserve"> um das komplette Profil des Nutzers aufnehmen zu können.</w:t>
+      </w:r>
+    </w:p>
+    <w:p>
+      <w:pPr>
+        <w:spacing w:line="360" w:lineRule="auto"/>
+      </w:pPr>
+      <w:r>
+        <w:t>Durch de</w:t>
+      </w:r>
+      <w:r>
+        <w:t>n</w:t>
+      </w:r>
+      <w:r>
+        <w:t xml:space="preserve"> Nutzerbefehl „</w:t>
       </w:r>
       <w:r>
         <w:rPr>
@@ -7370,7 +7677,13 @@
         <w:t>Stimmung identifizieren“</w:t>
       </w:r>
       <w:r>
-        <w:t>, wird das vom Anwender gemachte Bild</w:t>
+        <w:t xml:space="preserve">, wird das vom Anwender </w:t>
+      </w:r>
+      <w:r>
+        <w:t>aufgenommene</w:t>
+      </w:r>
+      <w:r>
+        <w:t xml:space="preserve"> Bild</w:t>
       </w:r>
       <w:r>
         <w:rPr>
@@ -7404,7 +7717,25 @@
         <w:t xml:space="preserve">. </w:t>
       </w:r>
       <w:r>
-        <w:t xml:space="preserve">Dort wird evaluiert, welche Emotionsausdrücke aus dem gespeicherten Bild hervorgehen. </w:t>
+        <w:t>Dort wird evaluiert, welche</w:t>
+      </w:r>
+      <w:r>
+        <w:t>r</w:t>
+      </w:r>
+      <w:r>
+        <w:t xml:space="preserve"> Emotionsausd</w:t>
+      </w:r>
+      <w:r>
+        <w:t>ruck</w:t>
+      </w:r>
+      <w:r>
+        <w:t xml:space="preserve"> aus dem gespeicherten Bild hervorgeh</w:t>
+      </w:r>
+      <w:r>
+        <w:t>t</w:t>
+      </w:r>
+      <w:r>
+        <w:t xml:space="preserve">. </w:t>
       </w:r>
     </w:p>
     <w:p>
@@ -7413,59 +7744,137 @@
       </w:pPr>
       <w:r>
         <w:lastRenderedPageBreak/>
-        <w:t>Im Zusammenspiel mit dem angegebenen Alter ist es der Softwarelösung möglich, aus den Emotionsausdrücken des Anwenders eine</w:t>
+        <w:t>Im Zusammenspiel mit dem angegebenen Alter ist es möglich, aus de</w:t>
+      </w:r>
+      <w:r>
+        <w:t>m</w:t>
+      </w:r>
+      <w:r>
+        <w:t xml:space="preserve"> Emotionsausdr</w:t>
+      </w:r>
+      <w:r>
+        <w:t>uck</w:t>
+      </w:r>
+      <w:r>
+        <w:t xml:space="preserve"> des Anwenders eine</w:t>
       </w:r>
       <w:r>
         <w:t xml:space="preserve"> Produktempf</w:t>
       </w:r>
       <w:r>
-        <w:t xml:space="preserve">ehlung aus dem Portfolio der Jung Bank AG zu generieren und dem Nutzer über die App zu empfehlen. </w:t>
-      </w:r>
-    </w:p>
-    <w:p>
-      <w:pPr>
-        <w:spacing w:line="360" w:lineRule="auto"/>
-      </w:pPr>
-      <w:r>
-        <w:t xml:space="preserve">Trifft das vorgeschlagene Produkt beim Anwender nicht auf Gegeninteresse, ist es dem Nutzer möglich, das angebotene Produkt durch die „Zurück-Funktion“ im Android-Menü abzulehnen und ein neues Foto von sich aufzunehmen, welches die wiederholte Evaluation eines neuen Produktvorschlags aus dem Portfolio der Jung Bank AG initialisiert. </w:t>
-      </w:r>
-    </w:p>
-    <w:p>
-      <w:pPr>
-        <w:spacing w:line="360" w:lineRule="auto"/>
-      </w:pPr>
-      <w:r>
-        <w:t>Sobald ein für den Anwender interessantes Produkt gefunden werden konnte, ist es möglich durch das „</w:t>
-      </w:r>
-      <w:r>
-        <w:rPr>
-          <w:i/>
+        <w:t xml:space="preserve">ehlung aus dem Portfolio der Jung Bank AG zu generieren und </w:t>
+      </w:r>
+      <w:r>
+        <w:t xml:space="preserve">diese </w:t>
+      </w:r>
+      <w:r>
+        <w:t xml:space="preserve">dem Nutzer zu empfehlen. </w:t>
+      </w:r>
+    </w:p>
+    <w:p>
+      <w:pPr>
+        <w:spacing w:line="360" w:lineRule="auto"/>
+      </w:pPr>
+      <w:r>
+        <w:t xml:space="preserve">Trifft das vorgeschlagene Produkt beim Anwender nicht auf </w:t>
+      </w:r>
+      <w:r>
+        <w:t>Begeisterung</w:t>
+      </w:r>
+      <w:r>
+        <w:t xml:space="preserve">, ist es dem Nutzer möglich, das angebotene Produkt durch die „Zurück-Funktion“ im Android-Menü abzulehnen und ein neues Foto von sich aufzunehmen, welches die wiederholte Evaluation initialisiert. </w:t>
+      </w:r>
+    </w:p>
+    <w:p>
+      <w:pPr>
+        <w:spacing w:line="360" w:lineRule="auto"/>
+      </w:pPr>
+      <w:r>
+        <w:t>Sobald ein für den Anwender interessantes Produkt gefunden werden konnte, ist es möglich</w:t>
+      </w:r>
+      <w:r>
+        <w:t xml:space="preserve"> dies über eine Feedback-Funktion zum Ausdruck zu bringen.</w:t>
+      </w:r>
+    </w:p>
+    <w:p>
+      <w:pPr>
+        <w:spacing w:line="360" w:lineRule="auto"/>
+      </w:pPr>
+    </w:p>
+    <w:p>
+      <w:pPr>
+        <w:spacing w:line="360" w:lineRule="auto"/>
+      </w:pPr>
+    </w:p>
+    <w:p>
+      <w:pPr>
+        <w:spacing w:line="360" w:lineRule="auto"/>
+      </w:pPr>
+    </w:p>
+    <w:p>
+      <w:pPr>
+        <w:spacing w:line="360" w:lineRule="auto"/>
+      </w:pPr>
+    </w:p>
+    <w:p>
+      <w:pPr>
+        <w:spacing w:line="360" w:lineRule="auto"/>
+      </w:pPr>
+    </w:p>
+    <w:p>
+      <w:pPr>
+        <w:spacing w:line="360" w:lineRule="auto"/>
+      </w:pPr>
+    </w:p>
+    <w:p>
+      <w:pPr>
+        <w:spacing w:line="360" w:lineRule="auto"/>
+      </w:pPr>
+    </w:p>
+    <w:p>
+      <w:pPr>
+        <w:spacing w:line="360" w:lineRule="auto"/>
+      </w:pPr>
+    </w:p>
+    <w:p>
+      <w:pPr>
+        <w:spacing w:line="360" w:lineRule="auto"/>
+      </w:pPr>
+    </w:p>
+    <w:p>
+      <w:pPr>
+        <w:spacing w:line="360" w:lineRule="auto"/>
+      </w:pPr>
+    </w:p>
+    <w:p>
+      <w:pPr>
+        <w:spacing w:line="360" w:lineRule="auto"/>
+      </w:pPr>
+    </w:p>
+    <w:p>
+      <w:pPr>
+        <w:spacing w:line="360" w:lineRule="auto"/>
+      </w:pPr>
+    </w:p>
+    <w:p>
+      <w:pPr>
+        <w:spacing w:line="360" w:lineRule="auto"/>
+      </w:pPr>
+    </w:p>
+    <w:p>
+      <w:pPr>
+        <w:spacing w:line="360" w:lineRule="auto"/>
+      </w:pPr>
+    </w:p>
+    <w:p>
+      <w:pPr>
+        <w:spacing w:line="360" w:lineRule="auto"/>
+      </w:pPr>
+      <w:r>
+        <w:rPr>
           <w:iCs/>
         </w:rPr>
-        <w:t>Feedback</w:t>
-      </w:r>
-      <w:r>
-        <w:t>“ geben und betätigen von „</w:t>
-      </w:r>
-      <w:proofErr w:type="spellStart"/>
-      <w:r>
-        <w:rPr>
-          <w:i/>
-        </w:rPr>
-        <w:t>Submit</w:t>
-      </w:r>
-      <w:proofErr w:type="spellEnd"/>
-      <w:r>
-        <w:rPr>
-          <w:i/>
-        </w:rPr>
-        <w:t>“</w:t>
-      </w:r>
-      <w:r>
-        <w:rPr>
-          <w:iCs/>
-        </w:rPr>
-        <w:t xml:space="preserve"> eine Rückmeldung </w:t>
+        <w:t xml:space="preserve"> </w:t>
       </w:r>
     </w:p>
     <w:p>
@@ -7481,8 +7890,9 @@
           <w:numId w:val="7"/>
         </w:numPr>
       </w:pPr>
-      <w:bookmarkStart w:id="20" w:name="_Toc63085264"/>
-      <w:r>
+      <w:bookmarkStart w:id="19" w:name="_Toc63085264"/>
+      <w:r>
+        <w:lastRenderedPageBreak/>
         <w:t xml:space="preserve">Prozess </w:t>
       </w:r>
       <w:r>
@@ -7494,7 +7904,7 @@
       <w:r>
         <w:t>L-Algorithmus</w:t>
       </w:r>
-      <w:bookmarkEnd w:id="20"/>
+      <w:bookmarkEnd w:id="19"/>
     </w:p>
     <w:p/>
     <w:p>
@@ -7510,22 +7920,6 @@
           <w:rFonts w:cs="Arial"/>
           <w:szCs w:val="24"/>
         </w:rPr>
-        <w:t xml:space="preserve">Um sicherzustellen, dass die Kunden der Jung Bank AG ein auf ihre Emotionen zugeschnittenes Bankprodukt erhalten, bedarf es einem Machine Learning Algorithmus, der genau diese Eigenschaft erfüllt. </w:t>
-      </w:r>
-    </w:p>
-    <w:p>
-      <w:pPr>
-        <w:spacing w:line="360" w:lineRule="auto"/>
-        <w:rPr>
-          <w:rFonts w:cs="Arial"/>
-          <w:szCs w:val="24"/>
-        </w:rPr>
-      </w:pPr>
-      <w:r>
-        <w:rPr>
-          <w:rFonts w:cs="Arial"/>
-          <w:szCs w:val="24"/>
-        </w:rPr>
         <w:t>Aus Erfahrungswerten hat sich die Gruppe für den YOLOv5 Algorithmus entschieden. Dieser funktioniert nach dem Prinzip „</w:t>
       </w:r>
       <w:proofErr w:type="spellStart"/>
@@ -7618,7 +8012,6 @@
         <w:rPr>
           <w:noProof/>
         </w:rPr>
-        <w:lastRenderedPageBreak/>
         <w:drawing>
           <wp:inline distT="0" distB="0" distL="0" distR="0" wp14:anchorId="6EF8612B" wp14:editId="49B4A9F4">
             <wp:extent cx="5760720" cy="2828925"/>
@@ -7666,7 +8059,7 @@
           <w:szCs w:val="36"/>
         </w:rPr>
       </w:pPr>
-      <w:bookmarkStart w:id="21" w:name="_Toc63087421"/>
+      <w:bookmarkStart w:id="20" w:name="_Toc63087421"/>
       <w:r>
         <w:rPr>
           <w:color w:val="auto"/>
@@ -7743,7 +8136,7 @@
         </w:rPr>
         <w:t>, o.J..</w:t>
       </w:r>
-      <w:bookmarkEnd w:id="21"/>
+      <w:bookmarkEnd w:id="20"/>
     </w:p>
     <w:p>
       <w:pPr>
@@ -7806,6 +8199,7 @@
           <w:rFonts w:cs="Arial"/>
           <w:szCs w:val="24"/>
         </w:rPr>
+        <w:lastRenderedPageBreak/>
         <w:t>Die gelabelten Bilder sind im Anschluss wiederrum in ein weiteres Online-Tool namens „</w:t>
       </w:r>
       <w:proofErr w:type="spellStart"/>
@@ -7902,15 +8296,7 @@
           <w:rFonts w:cs="Arial"/>
           <w:szCs w:val="24"/>
         </w:rPr>
-        <w:t xml:space="preserve">Um das Training zu starten, benötigt man eine Grafikkarte, sowie eine geeignete Entwicklungsumgebung, die trotz des aufwendigen Lernprozesses halbwegs performant </w:t>
-      </w:r>
-      <w:r>
-        <w:rPr>
-          <w:rFonts w:cs="Arial"/>
-          <w:szCs w:val="24"/>
-        </w:rPr>
-        <w:lastRenderedPageBreak/>
-        <w:t xml:space="preserve">mit den Daten umgehen kann. Die Wahl ist auf die Online-Plattform „Google </w:t>
+        <w:t xml:space="preserve">Um das Training zu starten, benötigt man eine Grafikkarte, sowie eine geeignete Entwicklungsumgebung, die trotz des aufwendigen Lernprozesses halbwegs performant mit den Daten umgehen kann. Die Wahl ist auf die Online-Plattform „Google </w:t>
       </w:r>
       <w:proofErr w:type="spellStart"/>
       <w:r>
@@ -8056,7 +8442,15 @@
           <w:rFonts w:cs="Arial"/>
           <w:szCs w:val="24"/>
         </w:rPr>
-        <w:t xml:space="preserve">Bevor jedoch mit dem Training begonnen werden kann, müssen noch weitere Merkmale und Einstellungen verändert werden. Die Bildgröße der vorbereiteten Datensätze ist auf 416 Pixel festgelegt. Die Batchgröße, also der Indikator, der angibt, wie viele Bilder jeweils in einer Epoche zum Training genutzt werden, ist aufgrund des limitierten </w:t>
+        <w:t xml:space="preserve">Bevor jedoch mit dem Training begonnen werden kann, müssen noch weitere Merkmale und Einstellungen verändert werden. Die Bildgröße der vorbereiteten Datensätze ist auf 416 Pixel festgelegt. Die Batchgröße, also der Indikator, der angibt, wie viele </w:t>
+      </w:r>
+      <w:r>
+        <w:rPr>
+          <w:rFonts w:cs="Arial"/>
+          <w:szCs w:val="24"/>
+        </w:rPr>
+        <w:lastRenderedPageBreak/>
+        <w:t xml:space="preserve">Bilder jeweils in einer Epoche zum Training genutzt werden, ist aufgrund des limitierten </w:t>
       </w:r>
       <w:proofErr w:type="spellStart"/>
       <w:r>
@@ -8156,15 +8550,7 @@
           <w:rFonts w:cs="Arial"/>
           <w:szCs w:val="24"/>
         </w:rPr>
-        <w:t xml:space="preserve">In der folgenden Grafik ist durch das Plotten eben dieser Indikatoren veranschaulicht worden, wie sich die Werteverläufe nach jeder Epoche verändert haben. Auffällig ist hierbei, dass die Schwankungen der Werte bis zu einem gewissen Punkt sehr stark </w:t>
-      </w:r>
-      <w:r>
-        <w:rPr>
-          <w:rFonts w:cs="Arial"/>
-          <w:szCs w:val="24"/>
-        </w:rPr>
-        <w:lastRenderedPageBreak/>
-        <w:t>sind. Je mehr Iterationen im Trainingsvorgang stattfinden, desto mehr pendeln sich die Werte auf einem gewissen Niveau ein.</w:t>
+        <w:t>In der folgenden Grafik ist durch das Plotten eben dieser Indikatoren veranschaulicht worden, wie sich die Werteverläufe nach jeder Epoche verändert haben. Auffällig ist hierbei, dass die Schwankungen der Werte bis zu einem gewissen Punkt sehr stark sind. Je mehr Iterationen im Trainingsvorgang stattfinden, desto mehr pendeln sich die Werte auf einem gewissen Niveau ein.</w:t>
       </w:r>
     </w:p>
     <w:p>
@@ -8225,7 +8611,7 @@
           <w:szCs w:val="36"/>
         </w:rPr>
       </w:pPr>
-      <w:bookmarkStart w:id="22" w:name="_Toc63087422"/>
+      <w:bookmarkStart w:id="21" w:name="_Toc63087422"/>
       <w:r>
         <w:rPr>
           <w:color w:val="auto"/>
@@ -8284,7 +8670,7 @@
         </w:rPr>
         <w:t xml:space="preserve"> - Precision und Recall</w:t>
       </w:r>
-      <w:bookmarkEnd w:id="22"/>
+      <w:bookmarkEnd w:id="21"/>
     </w:p>
     <w:p>
       <w:pPr>
@@ -8337,6 +8723,7 @@
         <w:rPr>
           <w:noProof/>
         </w:rPr>
+        <w:lastRenderedPageBreak/>
         <w:drawing>
           <wp:inline distT="0" distB="0" distL="0" distR="0" wp14:anchorId="715EF452" wp14:editId="1B3E5734">
             <wp:extent cx="2171700" cy="2189175"/>
@@ -8385,7 +8772,7 @@
           <w:szCs w:val="36"/>
         </w:rPr>
       </w:pPr>
-      <w:bookmarkStart w:id="23" w:name="_Toc63087423"/>
+      <w:bookmarkStart w:id="22" w:name="_Toc63087423"/>
       <w:r>
         <w:rPr>
           <w:color w:val="auto"/>
@@ -8462,7 +8849,7 @@
         </w:rPr>
         <w:t xml:space="preserve"> Matrix</w:t>
       </w:r>
-      <w:bookmarkEnd w:id="23"/>
+      <w:bookmarkEnd w:id="22"/>
     </w:p>
     <w:p>
       <w:pPr>
@@ -8493,15 +8880,7 @@
           <w:rFonts w:cs="Arial"/>
           <w:szCs w:val="24"/>
         </w:rPr>
-        <w:t xml:space="preserve"> Matrix ist festzustellen, dass die Emotion „Freude“ am einfachsten  zu klassifizieren scheint. Generell kann man feststellen, dass die Hauptdiagonale auch die höchsten Werte vorweist. Dennoch ist erkennbar, dass der Algorithmus nicht perfekt abschneidet, da beispielsweise zwischen Wut und Angst teilweise falsche Klassifikationen stattfinden. Eine Erklärung für diese Werte könnte die Tatsache sein, dass einige verwendete Bilder stark verpixelt sind, um letztendlich die Robustheit des </w:t>
-      </w:r>
-      <w:r>
-        <w:rPr>
-          <w:rFonts w:cs="Arial"/>
-          <w:szCs w:val="24"/>
-        </w:rPr>
-        <w:lastRenderedPageBreak/>
-        <w:t>Modells zu verbessern. Diese Behauptung fußt auf einer Gegenprobe, bei der dem Modell ein hochaufgelöstes Bild übergeben wurde. Die Klassifikation war bei diesem Versuch sehr erfolgreich und genau.</w:t>
+        <w:t xml:space="preserve"> Matrix ist festzustellen, dass die Emotion „Freude“ am einfachsten  zu klassifizieren scheint. Generell kann man feststellen, dass die Hauptdiagonale auch die höchsten Werte vorweist. Dennoch ist erkennbar, dass der Algorithmus nicht perfekt abschneidet, da beispielsweise zwischen Wut und Angst teilweise falsche Klassifikationen stattfinden. Eine Erklärung für diese Werte könnte die Tatsache sein, dass einige verwendete Bilder stark verpixelt sind, um letztendlich die Robustheit des Modells zu verbessern. Diese Behauptung fußt auf einer Gegenprobe, bei der dem Modell ein hochaufgelöstes Bild übergeben wurde. Die Klassifikation war bei diesem Versuch sehr erfolgreich und genau.</w:t>
       </w:r>
     </w:p>
     <w:p>
@@ -8515,9 +8894,9 @@
           <w:noProof/>
         </w:rPr>
         <w:drawing>
-          <wp:inline distT="0" distB="0" distL="0" distR="0" wp14:anchorId="5BB9742A" wp14:editId="74AA469F">
-            <wp:extent cx="2143125" cy="2143125"/>
-            <wp:effectExtent l="0" t="0" r="9525" b="9525"/>
+          <wp:inline distT="0" distB="0" distL="0" distR="0" wp14:anchorId="5BB9742A" wp14:editId="1955462B">
+            <wp:extent cx="1625600" cy="1625600"/>
+            <wp:effectExtent l="0" t="0" r="0" b="0"/>
             <wp:docPr id="19" name="Grafik 19"/>
             <wp:cNvGraphicFramePr>
               <a:graphicFrameLocks xmlns:a="http://schemas.openxmlformats.org/drawingml/2006/main" noChangeAspect="1"/>
@@ -8538,7 +8917,7 @@
                   <pic:spPr>
                     <a:xfrm>
                       <a:off x="0" y="0"/>
-                      <a:ext cx="2143125" cy="2143125"/>
+                      <a:ext cx="1625600" cy="1625600"/>
                     </a:xfrm>
                     <a:prstGeom prst="rect">
                       <a:avLst/>
@@ -8562,7 +8941,7 @@
           <w:szCs w:val="36"/>
         </w:rPr>
       </w:pPr>
-      <w:bookmarkStart w:id="24" w:name="_Toc63087424"/>
+      <w:bookmarkStart w:id="23" w:name="_Toc63087424"/>
       <w:r>
         <w:rPr>
           <w:color w:val="auto"/>
@@ -8621,7 +9000,7 @@
         </w:rPr>
         <w:t xml:space="preserve"> - Machine Learning Ergebnisse</w:t>
       </w:r>
-      <w:bookmarkEnd w:id="24"/>
+      <w:bookmarkEnd w:id="23"/>
     </w:p>
     <w:p>
       <w:pPr>
@@ -8682,20 +9061,12 @@
           <w:szCs w:val="24"/>
         </w:rPr>
       </w:pPr>
-    </w:p>
-    <w:p>
-      <w:pPr>
-        <w:spacing w:line="360" w:lineRule="auto"/>
-        <w:rPr>
-          <w:rFonts w:cs="Arial"/>
-          <w:szCs w:val="24"/>
-        </w:rPr>
-      </w:pPr>
-      <w:r>
-        <w:rPr>
-          <w:rFonts w:cs="Arial"/>
-          <w:szCs w:val="24"/>
-        </w:rPr>
+      <w:r>
+        <w:rPr>
+          <w:rFonts w:cs="Arial"/>
+          <w:szCs w:val="24"/>
+        </w:rPr>
+        <w:lastRenderedPageBreak/>
         <w:t>Im Folgenden ist das gesamte hergestellte Coding abgebildet:</w:t>
       </w:r>
     </w:p>
@@ -8760,7 +9131,6 @@
         <w:rPr>
           <w:noProof/>
         </w:rPr>
-        <w:lastRenderedPageBreak/>
         <w:drawing>
           <wp:inline distT="0" distB="0" distL="0" distR="0" wp14:anchorId="2563BA45" wp14:editId="7DEDB1D1">
             <wp:extent cx="5409954" cy="1428750"/>
@@ -9050,7 +9420,7 @@
           <w:szCs w:val="36"/>
         </w:rPr>
       </w:pPr>
-      <w:bookmarkStart w:id="25" w:name="_Toc63087425"/>
+      <w:bookmarkStart w:id="24" w:name="_Toc63087425"/>
       <w:r>
         <w:rPr>
           <w:color w:val="auto"/>
@@ -9108,9 +9478,8 @@
         </w:rPr>
         <w:t>: Coding des ML-Algorithmus</w:t>
       </w:r>
-      <w:bookmarkEnd w:id="25"/>
-    </w:p>
-    <w:p/>
+      <w:bookmarkEnd w:id="24"/>
+    </w:p>
     <w:p>
       <w:pPr>
         <w:rPr>
@@ -9125,6 +9494,7 @@
           <w:sz w:val="28"/>
           <w:szCs w:val="28"/>
         </w:rPr>
+        <w:lastRenderedPageBreak/>
         <w:tab/>
       </w:r>
       <w:r>
@@ -9160,7 +9530,7 @@
           <w:numId w:val="7"/>
         </w:numPr>
       </w:pPr>
-      <w:bookmarkStart w:id="26" w:name="_Toc63085265"/>
+      <w:bookmarkStart w:id="25" w:name="_Toc63085265"/>
       <w:r>
         <w:t xml:space="preserve">Prozess </w:t>
       </w:r>
@@ -9176,7 +9546,7 @@
       <w:r>
         <w:t xml:space="preserve"> einer Android- App</w:t>
       </w:r>
-      <w:bookmarkEnd w:id="26"/>
+      <w:bookmarkEnd w:id="25"/>
     </w:p>
     <w:p/>
     <w:p>
@@ -9258,7 +9628,7 @@
           <w:iCs/>
           <w:szCs w:val="24"/>
         </w:rPr>
-        <w:t xml:space="preserve"> als Entwicklungsumgebung (IDE) für die </w:t>
+        <w:t xml:space="preserve"> als Entwicklungsumgebung (IDE) verständigt. </w:t>
       </w:r>
       <w:r>
         <w:rPr>
@@ -9266,7 +9636,7 @@
           <w:iCs/>
           <w:szCs w:val="24"/>
         </w:rPr>
-        <w:t>Android-</w:t>
+        <w:t>Android Studio</w:t>
       </w:r>
       <w:r>
         <w:rPr>
@@ -9274,26 +9644,23 @@
           <w:iCs/>
           <w:szCs w:val="24"/>
         </w:rPr>
-        <w:t xml:space="preserve">App verständigt. </w:t>
-      </w:r>
-    </w:p>
-    <w:p>
-      <w:pPr>
-        <w:spacing w:line="360" w:lineRule="auto"/>
+        <w:t xml:space="preserve"> bietet aufgrund der Benutzerfreundlichkeit einen guten Einstieg in die Android- Entwicklung. E</w:t>
+      </w:r>
+      <w:r>
         <w:rPr>
           <w:rFonts w:cs="Arial"/>
           <w:iCs/>
           <w:szCs w:val="24"/>
         </w:rPr>
-      </w:pPr>
+        <w:t>rweitert</w:t>
+      </w:r>
       <w:r>
         <w:rPr>
           <w:rFonts w:cs="Arial"/>
           <w:iCs/>
           <w:szCs w:val="24"/>
         </w:rPr>
-        <w:lastRenderedPageBreak/>
-        <w:t>Android Studio</w:t>
+        <w:t>e Implementierung</w:t>
       </w:r>
       <w:r>
         <w:rPr>
@@ -9301,7 +9668,7 @@
           <w:iCs/>
           <w:szCs w:val="24"/>
         </w:rPr>
-        <w:t xml:space="preserve"> bietet aufgrund der Benutzerfreundlichkeit einen guten Einstieg in die Android- Entwicklung. E</w:t>
+        <w:t>st</w:t>
       </w:r>
       <w:r>
         <w:rPr>
@@ -9309,7 +9676,7 @@
           <w:iCs/>
           <w:szCs w:val="24"/>
         </w:rPr>
-        <w:t>rweitert</w:t>
+        <w:t>ools</w:t>
       </w:r>
       <w:r>
         <w:rPr>
@@ -9317,41 +9684,41 @@
           <w:iCs/>
           <w:szCs w:val="24"/>
         </w:rPr>
-        <w:t>e Implementierung</w:t>
-      </w:r>
-      <w:r>
+        <w:t>, eine übersichtliche GUI und der einfache Zugriff auf Google Dienste, vereinfachen die Programmierung einer neuen App.</w:t>
+      </w:r>
+    </w:p>
+    <w:p>
+      <w:pPr>
+        <w:spacing w:line="360" w:lineRule="auto"/>
         <w:rPr>
           <w:rFonts w:cs="Arial"/>
           <w:iCs/>
           <w:szCs w:val="24"/>
         </w:rPr>
-        <w:t>-Tools</w:t>
-      </w:r>
+      </w:pPr>
       <w:r>
         <w:rPr>
           <w:rFonts w:cs="Arial"/>
           <w:iCs/>
           <w:szCs w:val="24"/>
         </w:rPr>
-        <w:t>, eine übersichtliche GUI und der einfache Zugriff auf Google Dienste, vereinfachen die Programmierung einer neuen App.</w:t>
-      </w:r>
-    </w:p>
-    <w:p>
-      <w:pPr>
-        <w:spacing w:line="360" w:lineRule="auto"/>
+        <w:t>Im Rahmen einer App Programmierung ist zwischen der Back-End Implementierung und der Front-End, der User Experience (UE)</w:t>
+      </w:r>
+      <w:r>
         <w:rPr>
           <w:rFonts w:cs="Arial"/>
           <w:iCs/>
           <w:szCs w:val="24"/>
         </w:rPr>
-      </w:pPr>
+        <w:t>,</w:t>
+      </w:r>
       <w:r>
         <w:rPr>
           <w:rFonts w:cs="Arial"/>
           <w:iCs/>
           <w:szCs w:val="24"/>
         </w:rPr>
-        <w:t>Im Rahmen einer App Programmierung ist zwischen der Back-End Implementierung und der Front-End, der User Experience (UE), zu differenzieren.</w:t>
+        <w:t xml:space="preserve"> zu differenzieren.</w:t>
       </w:r>
     </w:p>
     <w:p>
@@ -9365,13 +9732,31 @@
         <w:t>Back-End der Android App</w:t>
       </w:r>
       <w:r>
-        <w:t xml:space="preserve"> wurde mithilfe der objektorientierten Programmiersprache Java implementiert. Verschiedene Betriebssysteme für eine App unterstützen verschiedene Programmiersprachen, im Android-Umfeld wird dabei meistens auf Java zurückgegriffen. Die einzelnen Container des Java Codes kommunizieren dabei mit dem entsprechenden XML-File aus dem Front-End der App. Das </w:t>
+        <w:t xml:space="preserve"> wurde mithilfe der objektorientierten Programmiersprache Java implementiert. Verschiedene Betriebssysteme für eine App unterstützen verschiedene Programmiersprachen</w:t>
+      </w:r>
+      <w:r>
+        <w:t>.</w:t>
+      </w:r>
+      <w:r>
+        <w:t xml:space="preserve"> </w:t>
+      </w:r>
+      <w:r>
+        <w:t>Im</w:t>
+      </w:r>
+      <w:r>
+        <w:t xml:space="preserve"> Android-Umfeld wird dabei meistens auf Java zurückgegriffen. Die einzelnen Container des Java Codes kommunizieren dabei mit dem entsprechenden XML-File aus dem Front-End der App. Das </w:t>
       </w:r>
       <w:r>
         <w:t>Front-End</w:t>
       </w:r>
       <w:r>
-        <w:t xml:space="preserve">, also die UE der App, </w:t>
+        <w:t>, also die U</w:t>
+      </w:r>
+      <w:r>
+        <w:t>ser Experience</w:t>
+      </w:r>
+      <w:r>
+        <w:t xml:space="preserve"> der App, </w:t>
       </w:r>
       <w:r>
         <w:t>wird in XML gecodet</w:t>
@@ -9424,7 +9809,13 @@
         <w:t>n</w:t>
       </w:r>
       <w:r>
-        <w:t>, da dort definiert ist welche Aktionen die App ausführt</w:t>
+        <w:t>, da dort definiert ist</w:t>
+      </w:r>
+      <w:r>
+        <w:t>,</w:t>
+      </w:r>
+      <w:r>
+        <w:t xml:space="preserve"> welche Aktionen die App ausführt</w:t>
       </w:r>
       <w:r>
         <w:t xml:space="preserve">. </w:t>
@@ -9441,7 +9832,13 @@
         <w:t>XML-File des Front-Ends</w:t>
       </w:r>
       <w:r>
-        <w:t xml:space="preserve"> bietet dabei das visuelle Overlay und die Interaktionsoberfläche für die Nutzer. Textfelder, Buttons und Checkboxes der späteren Applikation werden durch die XML-Files definiert. Jedes visuelle Objekt besitzt dabei ein eigenes XML Objekt, mit einer eigenen individuellen ID auf welche die Java Datei zugreifen kann.</w:t>
+        <w:t xml:space="preserve"> bietet dabei das visuelle Overlay und die Interaktionsoberfläche für die Nutzer. Textfelder, Buttons und Checkboxes der späteren Applikation werden durch die XML-Files definiert. Jedes visuelle Objekt besitzt dabei ein eigenes XML Objekt, mit einer eigenen individuellen ID</w:t>
+      </w:r>
+      <w:r>
+        <w:t>,</w:t>
+      </w:r>
+      <w:r>
+        <w:t xml:space="preserve"> auf welche die Java Datei zugreifen kann.</w:t>
       </w:r>
     </w:p>
     <w:p>
@@ -9531,7 +9928,7 @@
           <w:szCs w:val="24"/>
         </w:rPr>
       </w:pPr>
-      <w:bookmarkStart w:id="27" w:name="_Toc63087426"/>
+      <w:bookmarkStart w:id="26" w:name="_Toc63087426"/>
       <w:r>
         <w:rPr>
           <w:color w:val="auto"/>
@@ -9589,7 +9986,7 @@
         </w:rPr>
         <w:t>: Codeausschnitt der Android-App</w:t>
       </w:r>
-      <w:bookmarkEnd w:id="27"/>
+      <w:bookmarkEnd w:id="26"/>
     </w:p>
     <w:p>
       <w:pPr>
@@ -9617,7 +10014,7 @@
         <w:t>Java-Datei benötigt</w:t>
       </w:r>
       <w:r>
-        <w:t>, die über eine individuellen ID auf die XML-Files zugreifen kann.</w:t>
+        <w:t>, die über eine individuelle ID auf die XML-Files zugreifen kann.</w:t>
       </w:r>
     </w:p>
     <w:p>
@@ -9718,7 +10115,7 @@
           <w:szCs w:val="24"/>
         </w:rPr>
       </w:pPr>
-      <w:bookmarkStart w:id="28" w:name="_Toc63087427"/>
+      <w:bookmarkStart w:id="27" w:name="_Toc63087427"/>
       <w:r>
         <w:rPr>
           <w:color w:val="auto"/>
@@ -9776,7 +10173,7 @@
         </w:rPr>
         <w:t>: Zweiter Codeausschnitt der Android App</w:t>
       </w:r>
-      <w:bookmarkEnd w:id="28"/>
+      <w:bookmarkEnd w:id="27"/>
     </w:p>
     <w:p>
       <w:pPr>
@@ -9884,6 +10281,36 @@
       <w:r>
         <w:t>.</w:t>
       </w:r>
+    </w:p>
+    <w:p>
+      <w:pPr>
+        <w:spacing w:line="360" w:lineRule="auto"/>
+      </w:pPr>
+    </w:p>
+    <w:p>
+      <w:pPr>
+        <w:spacing w:line="360" w:lineRule="auto"/>
+      </w:pPr>
+    </w:p>
+    <w:p>
+      <w:pPr>
+        <w:spacing w:line="360" w:lineRule="auto"/>
+      </w:pPr>
+    </w:p>
+    <w:p>
+      <w:pPr>
+        <w:spacing w:line="360" w:lineRule="auto"/>
+      </w:pPr>
+    </w:p>
+    <w:p>
+      <w:pPr>
+        <w:spacing w:line="360" w:lineRule="auto"/>
+      </w:pPr>
+    </w:p>
+    <w:p>
+      <w:pPr>
+        <w:spacing w:line="360" w:lineRule="auto"/>
+      </w:pPr>
     </w:p>
     <w:p>
       <w:pPr>
@@ -9898,11 +10325,12 @@
           <w:numId w:val="7"/>
         </w:numPr>
       </w:pPr>
-      <w:bookmarkStart w:id="29" w:name="_Toc63085266"/>
-      <w:r>
+      <w:bookmarkStart w:id="28" w:name="_Toc63085266"/>
+      <w:r>
+        <w:lastRenderedPageBreak/>
         <w:t>Technische Herausforderungen</w:t>
       </w:r>
-      <w:bookmarkEnd w:id="29"/>
+      <w:bookmarkEnd w:id="28"/>
       <w:r>
         <w:t xml:space="preserve"> </w:t>
       </w:r>
@@ -9921,11 +10349,7 @@
         <w:spacing w:line="360" w:lineRule="auto"/>
       </w:pPr>
       <w:r>
-        <w:t xml:space="preserve">Die größte Problemursache innerhalb des Projektes lag in der Anbindung des Machine-Learning Algorithmus an die Android-Applikation, welche die Gruppe auch bis zum Ende der Bearbeitungszeit nicht realisieren konnte. Grund hierfür ist die </w:t>
-      </w:r>
-      <w:r>
-        <w:lastRenderedPageBreak/>
-        <w:t>Ausgangssituation, dass beide Komponenten in unterschiedlichen Programmiersprachen, nämlich die App in Java und der Machine-Learning Algorithmus in Python, erstellt worden sind.</w:t>
+        <w:t>Die größte Problemursache innerhalb des Projektes lag in der Anbindung des Machine-Learning Algorithmus an die Android-App, welche die Gruppe auch bis zum Ende der Bearbeitungszeit nicht realisieren konnte. Grund hierfür ist die Ausgangssituation, dass beide Komponenten in unterschiedlichen Programmiersprachen, nämlich die App in Java und der Machine-Learning Algorithmus in Python, erstellt worden sind.</w:t>
       </w:r>
     </w:p>
     <w:p>
@@ -9941,11 +10365,11 @@
           <w:numId w:val="7"/>
         </w:numPr>
       </w:pPr>
-      <w:bookmarkStart w:id="30" w:name="_Toc63085267"/>
+      <w:bookmarkStart w:id="29" w:name="_Toc63085267"/>
       <w:r>
         <w:t>Problemumgang</w:t>
       </w:r>
-      <w:bookmarkEnd w:id="30"/>
+      <w:bookmarkEnd w:id="29"/>
     </w:p>
     <w:p/>
     <w:p>
@@ -10003,7 +10427,13 @@
       <w:pPr>
         <w:spacing w:line="360" w:lineRule="auto"/>
       </w:pPr>
-      <w:r>
+    </w:p>
+    <w:p>
+      <w:pPr>
+        <w:spacing w:line="360" w:lineRule="auto"/>
+      </w:pPr>
+      <w:r>
+        <w:lastRenderedPageBreak/>
         <w:t>Zwar bestand die Möglichkeit</w:t>
       </w:r>
       <w:r>
@@ -10025,23 +10455,34 @@
         <w:t xml:space="preserve">, </w:t>
       </w:r>
       <w:r>
-        <w:t xml:space="preserve">jedoch hat sich die Gruppe aufgrund des Hochschul-Projekt-Charakters dagegen entschieden. Im realen Umfeld wäre dieses Vorgehen der nächste logische Schritt und gekoppelt an eine vorangegangene Kostenanalyse. </w:t>
-      </w:r>
-    </w:p>
-    <w:p>
-      <w:pPr>
-        <w:spacing w:line="360" w:lineRule="auto"/>
-      </w:pPr>
-      <w:r>
-        <w:t xml:space="preserve">Als zweite Alternative zum Problemumgang ist auch das Umschreiben der App von Java/XML zu Python in Betracht gezogen worden, sodass aufgrund der einheitlichen Programmiersprache keine komplexe Schnittstelle nötig wäre. Diese Idee ist allerdings aufgrund der bereits sehr fortgeschrittenen Entwicklung der Android-App mit Java/XML verworfen worden. </w:t>
-      </w:r>
-    </w:p>
-    <w:p>
-      <w:pPr>
-        <w:spacing w:line="360" w:lineRule="auto"/>
-      </w:pPr>
-      <w:r>
-        <w:lastRenderedPageBreak/>
+        <w:t xml:space="preserve">jedoch hat sich die Gruppe aufgrund des Hochschul-Projekt-Charakters dagegen entschieden. Im realen Umfeld wäre dieses Vorgehen der nächste logische Schritt </w:t>
+      </w:r>
+      <w:r>
+        <w:t xml:space="preserve">gewesen </w:t>
+      </w:r>
+      <w:r>
+        <w:t xml:space="preserve">und gekoppelt an eine vorangegangene Kostenanalyse. </w:t>
+      </w:r>
+    </w:p>
+    <w:p>
+      <w:pPr>
+        <w:spacing w:line="360" w:lineRule="auto"/>
+      </w:pPr>
+      <w:r>
+        <w:t>Als zweite Alternative zum Problemumgang ist auch das Umschreiben der App von Java/XML zu Python in Betracht gezogen worden, sodass aufgrund der einheitlichen Programmiersprache keine komplexe Schnittstelle</w:t>
+      </w:r>
+      <w:r>
+        <w:t xml:space="preserve"> mehr</w:t>
+      </w:r>
+      <w:r>
+        <w:t xml:space="preserve"> nötig wäre. Diese Idee ist allerdings aufgrund der bereits sehr fortgeschrittenen Entwicklung der Android-App mit Java/XML verworfen worden. </w:t>
+      </w:r>
+    </w:p>
+    <w:p>
+      <w:pPr>
+        <w:spacing w:line="360" w:lineRule="auto"/>
+      </w:pPr>
+      <w:r>
         <w:t xml:space="preserve">Nichtsdestotrotz hat sich die Gruppe </w:t>
       </w:r>
       <w:r>
@@ -10054,11 +10495,61 @@
         <w:t>eine Demo-Version der Applikation zur Verfügung zu stellen. In dieser Version findet die Klassifikation der Emotion durch Zufall statt. Hierbei ist anzumerken, dass alle grundlegenden Funktionen der App, wie beispielsweise das Aufnehmen von Fotos, etc., möglich sind. Die App ist also vollständig benutzbar, abgesehen von der datenbasierten Klassifikation der Emotionen. Der entwickelte, vollfunktions- und leistungsfähige ML-Algorithmus wird selbstverständlich der Jung Bank AG dennoch</w:t>
       </w:r>
       <w:r>
-        <w:t xml:space="preserve"> ebenfalls</w:t>
-      </w:r>
-      <w:r>
-        <w:t xml:space="preserve"> zur Verfügung gestellt.</w:t>
-      </w:r>
+        <w:t xml:space="preserve"> </w:t>
+      </w:r>
+      <w:r>
+        <w:t>zur Verfügung gestellt.</w:t>
+      </w:r>
+    </w:p>
+    <w:p>
+      <w:pPr>
+        <w:spacing w:line="360" w:lineRule="auto"/>
+      </w:pPr>
+    </w:p>
+    <w:p>
+      <w:pPr>
+        <w:spacing w:line="360" w:lineRule="auto"/>
+      </w:pPr>
+    </w:p>
+    <w:p>
+      <w:pPr>
+        <w:spacing w:line="360" w:lineRule="auto"/>
+      </w:pPr>
+    </w:p>
+    <w:p>
+      <w:pPr>
+        <w:spacing w:line="360" w:lineRule="auto"/>
+      </w:pPr>
+    </w:p>
+    <w:p>
+      <w:pPr>
+        <w:spacing w:line="360" w:lineRule="auto"/>
+      </w:pPr>
+    </w:p>
+    <w:p>
+      <w:pPr>
+        <w:spacing w:line="360" w:lineRule="auto"/>
+      </w:pPr>
+    </w:p>
+    <w:p>
+      <w:pPr>
+        <w:spacing w:line="360" w:lineRule="auto"/>
+      </w:pPr>
+    </w:p>
+    <w:p>
+      <w:pPr>
+        <w:spacing w:line="360" w:lineRule="auto"/>
+      </w:pPr>
+    </w:p>
+    <w:p>
+      <w:pPr>
+        <w:spacing w:line="360" w:lineRule="auto"/>
+      </w:pPr>
+    </w:p>
+    <w:p>
+      <w:pPr>
+        <w:spacing w:line="360" w:lineRule="auto"/>
+      </w:pPr>
     </w:p>
     <w:p>
       <w:pPr>
@@ -10073,11 +10564,12 @@
           <w:numId w:val="7"/>
         </w:numPr>
       </w:pPr>
-      <w:bookmarkStart w:id="31" w:name="_Toc63085268"/>
-      <w:r>
+      <w:bookmarkStart w:id="30" w:name="_Toc63085268"/>
+      <w:r>
+        <w:lastRenderedPageBreak/>
         <w:t>Kritische Reflexion</w:t>
       </w:r>
-      <w:bookmarkEnd w:id="31"/>
+      <w:bookmarkEnd w:id="30"/>
     </w:p>
     <w:p/>
     <w:p>
@@ -10109,6 +10601,11 @@
       <w:pPr>
         <w:spacing w:line="360" w:lineRule="auto"/>
       </w:pPr>
+    </w:p>
+    <w:p>
+      <w:pPr>
+        <w:spacing w:line="360" w:lineRule="auto"/>
+      </w:pPr>
       <w:r>
         <w:t xml:space="preserve">Rückblickend kann </w:t>
       </w:r>
@@ -10119,6 +10616,14 @@
         <w:t xml:space="preserve"> werden, dass sich die Gruppe sehr stark auf die bereits bestehenden IT-Kenntnisse in einzelnen Bereichen fokussiert hat. Zuerst hätten allerdings die kritischen Themen besser beleuchtet werden sollen, bei denen keine Kenntnisse und Erfahrungen vorhanden sind. Es ist also in Zukunft vorteilhaft, die Projektplanung nach den kritischen Themen, bei denen größere Hürden antizipiert werden, auszurichten. Diese Erfahrung kann von der Gruppe für zukünftige IT-Entwicklungsprojekte mitgenommen werden.</w:t>
       </w:r>
     </w:p>
+    <w:p/>
+    <w:p/>
+    <w:p/>
+    <w:p/>
+    <w:p/>
+    <w:p/>
+    <w:p/>
+    <w:p/>
     <w:p/>
     <w:p/>
     <w:p/>
@@ -10131,7 +10636,7 @@
           <w:numId w:val="7"/>
         </w:numPr>
       </w:pPr>
-      <w:bookmarkStart w:id="32" w:name="_Toc63085269"/>
+      <w:bookmarkStart w:id="31" w:name="_Toc63085269"/>
       <w:r>
         <w:lastRenderedPageBreak/>
         <w:t>Fazit und Ausblick (</w:t>
@@ -10144,7 +10649,7 @@
       <w:r>
         <w:t>)</w:t>
       </w:r>
-      <w:bookmarkEnd w:id="32"/>
+      <w:bookmarkEnd w:id="31"/>
     </w:p>
     <w:p/>
     <w:p/>
@@ -10189,7 +10694,7 @@
           <w:lang w:val="en-US"/>
         </w:rPr>
       </w:pPr>
-      <w:bookmarkStart w:id="33" w:name="_Toc63085270"/>
+      <w:bookmarkStart w:id="32" w:name="_Toc63085270"/>
       <w:proofErr w:type="spellStart"/>
       <w:r>
         <w:rPr>
@@ -10245,7 +10750,7 @@
         </w:rPr>
         <w:t>)</w:t>
       </w:r>
-      <w:bookmarkEnd w:id="33"/>
+      <w:bookmarkEnd w:id="32"/>
     </w:p>
     <w:p>
       <w:pPr>
@@ -10425,12 +10930,12 @@
       <w:pPr>
         <w:pStyle w:val="berschrift1"/>
       </w:pPr>
-      <w:bookmarkStart w:id="34" w:name="_Toc63085271"/>
+      <w:bookmarkStart w:id="33" w:name="_Toc63085271"/>
       <w:r>
         <w:lastRenderedPageBreak/>
         <w:t>Literatur- und Quellenverzeichnis</w:t>
       </w:r>
-      <w:bookmarkEnd w:id="34"/>
+      <w:bookmarkEnd w:id="33"/>
     </w:p>
     <w:p/>
     <w:p>
@@ -12643,6 +13148,7 @@
   <w:style w:type="character" w:default="1" w:styleId="Absatz-Standardschriftart">
     <w:name w:val="Default Paragraph Font"/>
     <w:uiPriority w:val="1"/>
+    <w:semiHidden/>
     <w:unhideWhenUsed/>
   </w:style>
   <w:style w:type="table" w:default="1" w:styleId="NormaleTabelle">

</xml_diff>